<commit_message>
Movimiento de cuerda corregido
</commit_message>
<xml_diff>
--- a/Momento_II/Proyecto final (Momento II).docx
+++ b/Momento_II/Proyecto final (Momento II).docx
@@ -115,18 +115,6 @@
           <w:rFonts w:cs="Times New Roman"/>
         </w:rPr>
         <w:t>s Buelvas</w:t>
-      </w:r>
-      <w:r>
-        <w:rPr>
-          <w:rFonts w:cs="Times New Roman"/>
-        </w:rPr>
-        <w:t xml:space="preserve"> y </w:t>
-      </w:r>
-      <w:r>
-        <w:rPr>
-          <w:lang w:val="es-CO"/>
-        </w:rPr>
-        <w:t>Juan José Medina Mejía</w:t>
       </w:r>
     </w:p>
     <w:p>
@@ -451,125 +439,14 @@
           <w:lang w:val="es-CO" w:eastAsia="es-CO"/>
         </w:rPr>
       </w:pPr>
-      <w:proofErr w:type="spellStart"/>
-      <w:r>
-        <w:rPr>
-          <w:rFonts w:ascii="Times New Roman" w:eastAsia="Times New Roman" w:hAnsi="Times New Roman" w:cs="Times New Roman"/>
-          <w:sz w:val="24"/>
-          <w:szCs w:val="24"/>
-          <w:lang w:val="es-CO" w:eastAsia="es-CO"/>
-        </w:rPr>
-        <w:t>Goku</w:t>
-      </w:r>
-      <w:proofErr w:type="spellEnd"/>
-      <w:r>
-        <w:rPr>
-          <w:rFonts w:ascii="Times New Roman" w:eastAsia="Times New Roman" w:hAnsi="Times New Roman" w:cs="Times New Roman"/>
-          <w:sz w:val="24"/>
-          <w:szCs w:val="24"/>
-          <w:lang w:val="es-CO" w:eastAsia="es-CO"/>
-        </w:rPr>
-        <w:t xml:space="preserve"> y </w:t>
-      </w:r>
-      <w:proofErr w:type="spellStart"/>
-      <w:r>
-        <w:rPr>
-          <w:rFonts w:ascii="Times New Roman" w:eastAsia="Times New Roman" w:hAnsi="Times New Roman" w:cs="Times New Roman"/>
-          <w:sz w:val="24"/>
-          <w:szCs w:val="24"/>
-          <w:lang w:val="es-CO" w:eastAsia="es-CO"/>
-        </w:rPr>
-        <w:t>Bulma</w:t>
-      </w:r>
-      <w:proofErr w:type="spellEnd"/>
-      <w:r>
-        <w:rPr>
-          <w:rFonts w:ascii="Times New Roman" w:eastAsia="Times New Roman" w:hAnsi="Times New Roman" w:cs="Times New Roman"/>
-          <w:sz w:val="24"/>
-          <w:szCs w:val="24"/>
-          <w:lang w:val="es-CO" w:eastAsia="es-CO"/>
-        </w:rPr>
-        <w:t xml:space="preserve"> buscan una Esfera del Dragón en el fondo del océano, pero al no poder alcanzarla, deciden explorar una isla cercana. Mientras </w:t>
-      </w:r>
-      <w:proofErr w:type="spellStart"/>
-      <w:r>
-        <w:rPr>
-          <w:rFonts w:ascii="Times New Roman" w:eastAsia="Times New Roman" w:hAnsi="Times New Roman" w:cs="Times New Roman"/>
-          <w:sz w:val="24"/>
-          <w:szCs w:val="24"/>
-          <w:lang w:val="es-CO" w:eastAsia="es-CO"/>
-        </w:rPr>
-        <w:t>Goku</w:t>
-      </w:r>
-      <w:proofErr w:type="spellEnd"/>
-      <w:r>
-        <w:rPr>
-          <w:rFonts w:ascii="Times New Roman" w:eastAsia="Times New Roman" w:hAnsi="Times New Roman" w:cs="Times New Roman"/>
-          <w:sz w:val="24"/>
-          <w:szCs w:val="24"/>
-          <w:lang w:val="es-CO" w:eastAsia="es-CO"/>
-        </w:rPr>
-        <w:t xml:space="preserve"> intenta bucear, </w:t>
-      </w:r>
-      <w:proofErr w:type="spellStart"/>
-      <w:r>
-        <w:rPr>
-          <w:rFonts w:ascii="Times New Roman" w:eastAsia="Times New Roman" w:hAnsi="Times New Roman" w:cs="Times New Roman"/>
-          <w:sz w:val="24"/>
-          <w:szCs w:val="24"/>
-          <w:lang w:val="es-CO" w:eastAsia="es-CO"/>
-        </w:rPr>
-        <w:t>Bulma</w:t>
-      </w:r>
-      <w:proofErr w:type="spellEnd"/>
-      <w:r>
-        <w:rPr>
-          <w:rFonts w:ascii="Times New Roman" w:eastAsia="Times New Roman" w:hAnsi="Times New Roman" w:cs="Times New Roman"/>
-          <w:sz w:val="24"/>
-          <w:szCs w:val="24"/>
-          <w:lang w:val="es-CO" w:eastAsia="es-CO"/>
-        </w:rPr>
-        <w:t xml:space="preserve"> es atacada por soldados del Ejército del Listón Rojo, quienes la confunden con una amenaza. El jugador controlará a </w:t>
-      </w:r>
-      <w:proofErr w:type="spellStart"/>
-      <w:r>
-        <w:rPr>
-          <w:rFonts w:ascii="Times New Roman" w:eastAsia="Times New Roman" w:hAnsi="Times New Roman" w:cs="Times New Roman"/>
-          <w:sz w:val="24"/>
-          <w:szCs w:val="24"/>
-          <w:lang w:val="es-CO" w:eastAsia="es-CO"/>
-        </w:rPr>
-        <w:t>Goku</w:t>
-      </w:r>
-      <w:proofErr w:type="spellEnd"/>
-      <w:r>
-        <w:rPr>
-          <w:rFonts w:ascii="Times New Roman" w:eastAsia="Times New Roman" w:hAnsi="Times New Roman" w:cs="Times New Roman"/>
-          <w:sz w:val="24"/>
-          <w:szCs w:val="24"/>
-          <w:lang w:val="es-CO" w:eastAsia="es-CO"/>
-        </w:rPr>
-        <w:t xml:space="preserve">, quien debe proteger a </w:t>
-      </w:r>
-      <w:proofErr w:type="spellStart"/>
-      <w:r>
-        <w:rPr>
-          <w:rFonts w:ascii="Times New Roman" w:eastAsia="Times New Roman" w:hAnsi="Times New Roman" w:cs="Times New Roman"/>
-          <w:sz w:val="24"/>
-          <w:szCs w:val="24"/>
-          <w:lang w:val="es-CO" w:eastAsia="es-CO"/>
-        </w:rPr>
-        <w:t>Bulma</w:t>
-      </w:r>
-      <w:proofErr w:type="spellEnd"/>
-      <w:r>
-        <w:rPr>
-          <w:rFonts w:ascii="Times New Roman" w:eastAsia="Times New Roman" w:hAnsi="Times New Roman" w:cs="Times New Roman"/>
-          <w:sz w:val="24"/>
-          <w:szCs w:val="24"/>
-          <w:lang w:val="es-CO" w:eastAsia="es-CO"/>
-        </w:rPr>
-        <w:t xml:space="preserve"> de los soldados mientras atraviesa la isla, evitando obstáculos y derrotando enemigos antes de llegar a un punto seguro.</w:t>
+      <w:r>
+        <w:rPr>
+          <w:rFonts w:ascii="Times New Roman" w:eastAsia="Times New Roman" w:hAnsi="Times New Roman" w:cs="Times New Roman"/>
+          <w:sz w:val="24"/>
+          <w:szCs w:val="24"/>
+          <w:lang w:val="es-CO" w:eastAsia="es-CO"/>
+        </w:rPr>
+        <w:t>Goku y Bulma buscan una Esfera del Dragón en el fondo del océano, pero al no poder alcanzarla, deciden explorar una isla cercana. Mientras Goku intenta bucear, Bulma es atacada por soldados del Ejército del Listón Rojo, quienes la confunden con una amenaza. El jugador controlará a Goku, quien debe proteger a Bulma de los soldados mientras atraviesa la isla, evitando obstáculos y derrotando enemigos antes de llegar a un punto seguro.</w:t>
       </w:r>
     </w:p>
     <w:p>
@@ -722,27 +599,7 @@
           <w:szCs w:val="24"/>
           <w:lang w:val="es-CO" w:eastAsia="es-CO"/>
         </w:rPr>
-        <w:t xml:space="preserve"> con </w:t>
-      </w:r>
-      <w:proofErr w:type="spellStart"/>
-      <w:r>
-        <w:rPr>
-          <w:rFonts w:ascii="Times New Roman" w:eastAsia="Times New Roman" w:hAnsi="Times New Roman" w:cs="Times New Roman"/>
-          <w:sz w:val="24"/>
-          <w:szCs w:val="24"/>
-          <w:lang w:val="es-CO" w:eastAsia="es-CO"/>
-        </w:rPr>
-        <w:t>scroll</w:t>
-      </w:r>
-      <w:proofErr w:type="spellEnd"/>
-      <w:r>
-        <w:rPr>
-          <w:rFonts w:ascii="Times New Roman" w:eastAsia="Times New Roman" w:hAnsi="Times New Roman" w:cs="Times New Roman"/>
-          <w:sz w:val="24"/>
-          <w:szCs w:val="24"/>
-          <w:lang w:val="es-CO" w:eastAsia="es-CO"/>
-        </w:rPr>
-        <w:t xml:space="preserve"> lateral automático).</w:t>
+        <w:t> con scroll lateral automático).</w:t>
       </w:r>
     </w:p>
     <w:p>
@@ -791,40 +648,34 @@
           <w:szCs w:val="24"/>
           <w:lang w:val="es-CO" w:eastAsia="es-CO"/>
         </w:rPr>
-        <w:t xml:space="preserve">"Encuentro con </w:t>
-      </w:r>
-      <w:proofErr w:type="spellStart"/>
-      <w:r>
-        <w:rPr>
-          <w:rFonts w:ascii="Times New Roman" w:eastAsia="Times New Roman" w:hAnsi="Times New Roman" w:cs="Times New Roman"/>
-          <w:i/>
-          <w:iCs/>
-          <w:sz w:val="24"/>
-          <w:szCs w:val="24"/>
-          <w:lang w:val="es-CO" w:eastAsia="es-CO"/>
-        </w:rPr>
-        <w:t>Bulma</w:t>
-      </w:r>
-      <w:proofErr w:type="spellEnd"/>
-      <w:r>
-        <w:rPr>
-          <w:rFonts w:ascii="Times New Roman" w:eastAsia="Times New Roman" w:hAnsi="Times New Roman" w:cs="Times New Roman"/>
-          <w:i/>
-          <w:iCs/>
-          <w:sz w:val="24"/>
-          <w:szCs w:val="24"/>
-          <w:lang w:val="es-CO" w:eastAsia="es-CO"/>
-        </w:rPr>
-        <w:t>"</w:t>
-      </w:r>
-      <w:r>
-        <w:rPr>
-          <w:rFonts w:ascii="Times New Roman" w:eastAsia="Times New Roman" w:hAnsi="Times New Roman" w:cs="Times New Roman"/>
-          <w:sz w:val="24"/>
-          <w:szCs w:val="24"/>
-          <w:lang w:val="es-CO" w:eastAsia="es-CO"/>
-        </w:rPr>
-        <w:t> (Combate contra un jefe final).</w:t>
+        <w:t>"Encuentro con Bulma"</w:t>
+      </w:r>
+      <w:r>
+        <w:rPr>
+          <w:rFonts w:ascii="Times New Roman" w:eastAsia="Times New Roman" w:hAnsi="Times New Roman" w:cs="Times New Roman"/>
+          <w:sz w:val="24"/>
+          <w:szCs w:val="24"/>
+          <w:lang w:val="es-CO" w:eastAsia="es-CO"/>
+        </w:rPr>
+        <w:t> (Combate final</w:t>
+      </w:r>
+      <w:r>
+        <w:rPr>
+          <w:rFonts w:ascii="Times New Roman" w:eastAsia="Times New Roman" w:hAnsi="Times New Roman" w:cs="Times New Roman"/>
+          <w:sz w:val="24"/>
+          <w:szCs w:val="24"/>
+          <w:lang w:val="es-CO" w:eastAsia="es-CO"/>
+        </w:rPr>
+        <w:t xml:space="preserve"> para rescatar a Bulma</w:t>
+      </w:r>
+      <w:r>
+        <w:rPr>
+          <w:rFonts w:ascii="Times New Roman" w:eastAsia="Times New Roman" w:hAnsi="Times New Roman" w:cs="Times New Roman"/>
+          <w:sz w:val="24"/>
+          <w:szCs w:val="24"/>
+          <w:lang w:val="es-CO" w:eastAsia="es-CO"/>
+        </w:rPr>
+        <w:t>).</w:t>
       </w:r>
     </w:p>
     <w:p>
@@ -919,7 +770,6 @@
           <w:lang w:val="es-CO" w:eastAsia="es-CO"/>
         </w:rPr>
       </w:pPr>
-      <w:proofErr w:type="spellStart"/>
       <w:r>
         <w:rPr>
           <w:rFonts w:ascii="Times New Roman" w:eastAsia="Times New Roman" w:hAnsi="Times New Roman" w:cs="Times New Roman"/>
@@ -929,48 +779,16 @@
           <w:szCs w:val="24"/>
           <w:lang w:val="es-CO" w:eastAsia="es-CO"/>
         </w:rPr>
-        <w:t>Scroll</w:t>
-      </w:r>
-      <w:proofErr w:type="spellEnd"/>
-      <w:r>
-        <w:rPr>
-          <w:rFonts w:ascii="Times New Roman" w:eastAsia="Times New Roman" w:hAnsi="Times New Roman" w:cs="Times New Roman"/>
-          <w:b/>
-          <w:bCs/>
-          <w:sz w:val="24"/>
-          <w:szCs w:val="24"/>
-          <w:lang w:val="es-CO" w:eastAsia="es-CO"/>
-        </w:rPr>
-        <w:t xml:space="preserve"> lateral automático:</w:t>
-      </w:r>
-      <w:r>
-        <w:rPr>
-          <w:rFonts w:ascii="Times New Roman" w:eastAsia="Times New Roman" w:hAnsi="Times New Roman" w:cs="Times New Roman"/>
-          <w:sz w:val="24"/>
-          <w:szCs w:val="24"/>
-          <w:lang w:val="es-CO" w:eastAsia="es-CO"/>
-        </w:rPr>
-        <w:t> </w:t>
-      </w:r>
-      <w:proofErr w:type="spellStart"/>
-      <w:r>
-        <w:rPr>
-          <w:rFonts w:ascii="Times New Roman" w:eastAsia="Times New Roman" w:hAnsi="Times New Roman" w:cs="Times New Roman"/>
-          <w:sz w:val="24"/>
-          <w:szCs w:val="24"/>
-          <w:lang w:val="es-CO" w:eastAsia="es-CO"/>
-        </w:rPr>
-        <w:t>Goku</w:t>
-      </w:r>
-      <w:proofErr w:type="spellEnd"/>
-      <w:r>
-        <w:rPr>
-          <w:rFonts w:ascii="Times New Roman" w:eastAsia="Times New Roman" w:hAnsi="Times New Roman" w:cs="Times New Roman"/>
-          <w:sz w:val="24"/>
-          <w:szCs w:val="24"/>
-          <w:lang w:val="es-CO" w:eastAsia="es-CO"/>
-        </w:rPr>
-        <w:t xml:space="preserve"> corre hacia la derecha mientras el fondo se mueve.</w:t>
+        <w:t>Scroll lateral automático:</w:t>
+      </w:r>
+      <w:r>
+        <w:rPr>
+          <w:rFonts w:ascii="Times New Roman" w:eastAsia="Times New Roman" w:hAnsi="Times New Roman" w:cs="Times New Roman"/>
+          <w:sz w:val="24"/>
+          <w:szCs w:val="24"/>
+          <w:lang w:val="es-CO" w:eastAsia="es-CO"/>
+        </w:rPr>
+        <w:t> Goku corre hacia la derecha mientras el fondo se mueve.</w:t>
       </w:r>
     </w:p>
     <w:p>
@@ -1008,7 +826,16 @@
           <w:szCs w:val="24"/>
           <w:lang w:val="es-CO" w:eastAsia="es-CO"/>
         </w:rPr>
-        <w:t> Llegar al final del nivel sin perder todas las vidas.</w:t>
+        <w:t xml:space="preserve"> Llegar al final del nivel sin </w:t>
+      </w:r>
+      <w:r>
+        <w:rPr>
+          <w:rFonts w:ascii="Times New Roman" w:eastAsia="Times New Roman" w:hAnsi="Times New Roman" w:cs="Times New Roman"/>
+          <w:sz w:val="24"/>
+          <w:szCs w:val="24"/>
+          <w:lang w:val="es-CO" w:eastAsia="es-CO"/>
+        </w:rPr>
+        <w:t>chocar o colisionar.</w:t>
       </w:r>
     </w:p>
     <w:p>
@@ -1113,7 +940,25 @@
           <w:szCs w:val="24"/>
           <w:lang w:val="es-CO" w:eastAsia="es-CO"/>
         </w:rPr>
-        <w:t> (balanceo en lianas).</w:t>
+        <w:t xml:space="preserve"> (balanceo en </w:t>
+      </w:r>
+      <w:r>
+        <w:rPr>
+          <w:rFonts w:ascii="Times New Roman" w:eastAsia="Times New Roman" w:hAnsi="Times New Roman" w:cs="Times New Roman"/>
+          <w:sz w:val="24"/>
+          <w:szCs w:val="24"/>
+          <w:lang w:val="es-CO" w:eastAsia="es-CO"/>
+        </w:rPr>
+        <w:t>cuerdas</w:t>
+      </w:r>
+      <w:r>
+        <w:rPr>
+          <w:rFonts w:ascii="Times New Roman" w:eastAsia="Times New Roman" w:hAnsi="Times New Roman" w:cs="Times New Roman"/>
+          <w:sz w:val="24"/>
+          <w:szCs w:val="24"/>
+          <w:lang w:val="es-CO" w:eastAsia="es-CO"/>
+        </w:rPr>
+        <w:t>).</w:t>
       </w:r>
     </w:p>
     <w:p>
@@ -1151,7 +996,16 @@
           <w:szCs w:val="24"/>
           <w:lang w:val="es-CO" w:eastAsia="es-CO"/>
         </w:rPr>
-        <w:t> (oscilación vertical/horizontal).</w:t>
+        <w:t> (</w:t>
+      </w:r>
+      <w:r>
+        <w:rPr>
+          <w:rFonts w:ascii="Times New Roman" w:eastAsia="Times New Roman" w:hAnsi="Times New Roman" w:cs="Times New Roman"/>
+          <w:sz w:val="24"/>
+          <w:szCs w:val="24"/>
+          <w:lang w:val="es-CO" w:eastAsia="es-CO"/>
+        </w:rPr>
+        <w:t>altura variable fija).</w:t>
       </w:r>
     </w:p>
     <w:p>
@@ -1232,7 +1086,6 @@
           <w:szCs w:val="24"/>
           <w:lang w:val="es-CO" w:eastAsia="es-CO"/>
         </w:rPr>
-        <w:lastRenderedPageBreak/>
         <w:t>Troncos rotatorios.</w:t>
       </w:r>
     </w:p>
@@ -1260,34 +1113,17 @@
           <w:szCs w:val="24"/>
           <w:lang w:val="es-CO" w:eastAsia="es-CO"/>
         </w:rPr>
-        <w:t>Huecos en el suelo.</w:t>
-      </w:r>
-    </w:p>
-    <w:p>
-      <w:pPr>
-        <w:widowControl/>
-        <w:numPr>
-          <w:ilvl w:val="1"/>
-          <w:numId w:val="18"/>
-        </w:numPr>
-        <w:autoSpaceDE/>
-        <w:autoSpaceDN/>
-        <w:spacing w:before="100" w:beforeAutospacing="1" w:after="100" w:afterAutospacing="1" w:line="360" w:lineRule="auto"/>
-        <w:rPr>
-          <w:rFonts w:ascii="Times New Roman" w:eastAsia="Times New Roman" w:hAnsi="Times New Roman" w:cs="Times New Roman"/>
-          <w:sz w:val="24"/>
-          <w:szCs w:val="24"/>
-          <w:lang w:val="es-CO" w:eastAsia="es-CO"/>
-        </w:rPr>
-      </w:pPr>
-      <w:r>
-        <w:rPr>
-          <w:rFonts w:ascii="Times New Roman" w:eastAsia="Times New Roman" w:hAnsi="Times New Roman" w:cs="Times New Roman"/>
-          <w:sz w:val="24"/>
-          <w:szCs w:val="24"/>
-          <w:lang w:val="es-CO" w:eastAsia="es-CO"/>
-        </w:rPr>
-        <w:t>Rocas que caen.</w:t>
+        <w:lastRenderedPageBreak/>
+        <w:t>Rocas y troncos estáticos</w:t>
+      </w:r>
+      <w:r>
+        <w:rPr>
+          <w:rFonts w:ascii="Times New Roman" w:eastAsia="Times New Roman" w:hAnsi="Times New Roman" w:cs="Times New Roman"/>
+          <w:sz w:val="24"/>
+          <w:szCs w:val="24"/>
+          <w:lang w:val="es-CO" w:eastAsia="es-CO"/>
+        </w:rPr>
+        <w:t>.</w:t>
       </w:r>
     </w:p>
     <w:p>
@@ -1388,27 +1224,7 @@
           <w:szCs w:val="24"/>
           <w:lang w:val="es-CO" w:eastAsia="es-CO"/>
         </w:rPr>
-        <w:t xml:space="preserve"> (salto de </w:t>
-      </w:r>
-      <w:proofErr w:type="spellStart"/>
-      <w:r>
-        <w:rPr>
-          <w:rFonts w:ascii="Times New Roman" w:eastAsia="Times New Roman" w:hAnsi="Times New Roman" w:cs="Times New Roman"/>
-          <w:sz w:val="24"/>
-          <w:szCs w:val="24"/>
-          <w:lang w:val="es-CO" w:eastAsia="es-CO"/>
-        </w:rPr>
-        <w:t>Goku</w:t>
-      </w:r>
-      <w:proofErr w:type="spellEnd"/>
-      <w:r>
-        <w:rPr>
-          <w:rFonts w:ascii="Times New Roman" w:eastAsia="Times New Roman" w:hAnsi="Times New Roman" w:cs="Times New Roman"/>
-          <w:sz w:val="24"/>
-          <w:szCs w:val="24"/>
-          <w:lang w:val="es-CO" w:eastAsia="es-CO"/>
-        </w:rPr>
-        <w:t xml:space="preserve"> con aceleración gravitacional).</w:t>
+        <w:t> (salto de Goku con aceleración gravitacional).</w:t>
       </w:r>
     </w:p>
     <w:p>
@@ -1446,7 +1262,25 @@
           <w:szCs w:val="24"/>
           <w:lang w:val="es-CO" w:eastAsia="es-CO"/>
         </w:rPr>
-        <w:t> (balanceo en lianas con ecuaciones de péndulo simple).</w:t>
+        <w:t xml:space="preserve"> (balanceo en </w:t>
+      </w:r>
+      <w:r>
+        <w:rPr>
+          <w:rFonts w:ascii="Times New Roman" w:eastAsia="Times New Roman" w:hAnsi="Times New Roman" w:cs="Times New Roman"/>
+          <w:sz w:val="24"/>
+          <w:szCs w:val="24"/>
+          <w:lang w:val="es-CO" w:eastAsia="es-CO"/>
+        </w:rPr>
+        <w:t>cuerdas</w:t>
+      </w:r>
+      <w:r>
+        <w:rPr>
+          <w:rFonts w:ascii="Times New Roman" w:eastAsia="Times New Roman" w:hAnsi="Times New Roman" w:cs="Times New Roman"/>
+          <w:sz w:val="24"/>
+          <w:szCs w:val="24"/>
+          <w:lang w:val="es-CO" w:eastAsia="es-CO"/>
+        </w:rPr>
+        <w:t xml:space="preserve"> con ecuaciones de péndulo simple).</w:t>
       </w:r>
     </w:p>
     <w:p>
@@ -1500,17 +1334,6 @@
           <w:lang w:val="es-CO" w:eastAsia="es-CO"/>
         </w:rPr>
       </w:pPr>
-      <w:r>
-        <w:rPr>
-          <w:rFonts w:ascii="Times New Roman" w:eastAsia="Times New Roman" w:hAnsi="Times New Roman" w:cs="Times New Roman"/>
-          <w:sz w:val="24"/>
-          <w:szCs w:val="24"/>
-          <w:lang w:val="es-CO" w:eastAsia="es-CO"/>
-        </w:rPr>
-        <w:pict w14:anchorId="0413371B">
-          <v:rect id="_x0000_i1027" style="width:0;height:.75pt" o:hralign="center" o:hrstd="t" o:hrnoshade="t" o:hr="t" fillcolor="#f8faff" stroked="f"/>
-        </w:pict>
-      </w:r>
     </w:p>
     <w:p>
       <w:pPr>
@@ -1534,31 +1357,7 @@
           <w:szCs w:val="24"/>
           <w:lang w:val="es-CO" w:eastAsia="es-CO"/>
         </w:rPr>
-        <w:t xml:space="preserve">Nivel 2: "Encuentro con </w:t>
-      </w:r>
-      <w:proofErr w:type="spellStart"/>
-      <w:r>
-        <w:rPr>
-          <w:rFonts w:ascii="Times New Roman" w:eastAsia="Times New Roman" w:hAnsi="Times New Roman" w:cs="Times New Roman"/>
-          <w:b/>
-          <w:bCs/>
-          <w:sz w:val="24"/>
-          <w:szCs w:val="24"/>
-          <w:lang w:val="es-CO" w:eastAsia="es-CO"/>
-        </w:rPr>
-        <w:t>Bulma</w:t>
-      </w:r>
-      <w:proofErr w:type="spellEnd"/>
-      <w:r>
-        <w:rPr>
-          <w:rFonts w:ascii="Times New Roman" w:eastAsia="Times New Roman" w:hAnsi="Times New Roman" w:cs="Times New Roman"/>
-          <w:b/>
-          <w:bCs/>
-          <w:sz w:val="24"/>
-          <w:szCs w:val="24"/>
-          <w:lang w:val="es-CO" w:eastAsia="es-CO"/>
-        </w:rPr>
-        <w:t>"</w:t>
+        <w:t>Nivel 2: "Encuentro con Bulma"</w:t>
       </w:r>
     </w:p>
     <w:p>
@@ -1621,47 +1420,7 @@
           <w:szCs w:val="24"/>
           <w:lang w:val="es-CO" w:eastAsia="es-CO"/>
         </w:rPr>
-        <w:t xml:space="preserve"> Un soldado reforzado ataca a </w:t>
-      </w:r>
-      <w:proofErr w:type="spellStart"/>
-      <w:r>
-        <w:rPr>
-          <w:rFonts w:ascii="Times New Roman" w:eastAsia="Times New Roman" w:hAnsi="Times New Roman" w:cs="Times New Roman"/>
-          <w:sz w:val="24"/>
-          <w:szCs w:val="24"/>
-          <w:lang w:val="es-CO" w:eastAsia="es-CO"/>
-        </w:rPr>
-        <w:t>Goku</w:t>
-      </w:r>
-      <w:proofErr w:type="spellEnd"/>
-      <w:r>
-        <w:rPr>
-          <w:rFonts w:ascii="Times New Roman" w:eastAsia="Times New Roman" w:hAnsi="Times New Roman" w:cs="Times New Roman"/>
-          <w:sz w:val="24"/>
-          <w:szCs w:val="24"/>
-          <w:lang w:val="es-CO" w:eastAsia="es-CO"/>
-        </w:rPr>
-        <w:t xml:space="preserve"> y </w:t>
-      </w:r>
-      <w:proofErr w:type="spellStart"/>
-      <w:r>
-        <w:rPr>
-          <w:rFonts w:ascii="Times New Roman" w:eastAsia="Times New Roman" w:hAnsi="Times New Roman" w:cs="Times New Roman"/>
-          <w:sz w:val="24"/>
-          <w:szCs w:val="24"/>
-          <w:lang w:val="es-CO" w:eastAsia="es-CO"/>
-        </w:rPr>
-        <w:t>Bulma</w:t>
-      </w:r>
-      <w:proofErr w:type="spellEnd"/>
-      <w:r>
-        <w:rPr>
-          <w:rFonts w:ascii="Times New Roman" w:eastAsia="Times New Roman" w:hAnsi="Times New Roman" w:cs="Times New Roman"/>
-          <w:sz w:val="24"/>
-          <w:szCs w:val="24"/>
-          <w:lang w:val="es-CO" w:eastAsia="es-CO"/>
-        </w:rPr>
-        <w:t>.</w:t>
+        <w:t> Un soldado reforzado ataca a Goku y Bulma.</w:t>
       </w:r>
     </w:p>
     <w:p>
@@ -1699,27 +1458,7 @@
           <w:szCs w:val="24"/>
           <w:lang w:val="es-CO" w:eastAsia="es-CO"/>
         </w:rPr>
-        <w:t xml:space="preserve"> Derrotar al jefe con el </w:t>
-      </w:r>
-      <w:proofErr w:type="spellStart"/>
-      <w:r>
-        <w:rPr>
-          <w:rFonts w:ascii="Times New Roman" w:eastAsia="Times New Roman" w:hAnsi="Times New Roman" w:cs="Times New Roman"/>
-          <w:sz w:val="24"/>
-          <w:szCs w:val="24"/>
-          <w:lang w:val="es-CO" w:eastAsia="es-CO"/>
-        </w:rPr>
-        <w:t>Kamehameha</w:t>
-      </w:r>
-      <w:proofErr w:type="spellEnd"/>
-      <w:r>
-        <w:rPr>
-          <w:rFonts w:ascii="Times New Roman" w:eastAsia="Times New Roman" w:hAnsi="Times New Roman" w:cs="Times New Roman"/>
-          <w:sz w:val="24"/>
-          <w:szCs w:val="24"/>
-          <w:lang w:val="es-CO" w:eastAsia="es-CO"/>
-        </w:rPr>
-        <w:t>.</w:t>
+        <w:t> Derrotar al jefe con el Kamehameha.</w:t>
       </w:r>
     </w:p>
     <w:p>
@@ -1824,27 +1563,7 @@
           <w:szCs w:val="24"/>
           <w:lang w:val="es-CO" w:eastAsia="es-CO"/>
         </w:rPr>
-        <w:t> (</w:t>
-      </w:r>
-      <w:proofErr w:type="spellStart"/>
-      <w:r>
-        <w:rPr>
-          <w:rFonts w:ascii="Times New Roman" w:eastAsia="Times New Roman" w:hAnsi="Times New Roman" w:cs="Times New Roman"/>
-          <w:sz w:val="24"/>
-          <w:szCs w:val="24"/>
-          <w:lang w:val="es-CO" w:eastAsia="es-CO"/>
-        </w:rPr>
-        <w:t>Kamehameha</w:t>
-      </w:r>
-      <w:proofErr w:type="spellEnd"/>
-      <w:r>
-        <w:rPr>
-          <w:rFonts w:ascii="Times New Roman" w:eastAsia="Times New Roman" w:hAnsi="Times New Roman" w:cs="Times New Roman"/>
-          <w:sz w:val="24"/>
-          <w:szCs w:val="24"/>
-          <w:lang w:val="es-CO" w:eastAsia="es-CO"/>
-        </w:rPr>
-        <w:t>).</w:t>
+        <w:t> (Kamehameha).</w:t>
       </w:r>
     </w:p>
     <w:p>
@@ -1983,27 +1702,7 @@
           <w:szCs w:val="24"/>
           <w:lang w:val="es-CO" w:eastAsia="es-CO"/>
         </w:rPr>
-        <w:t> (</w:t>
-      </w:r>
-      <w:proofErr w:type="spellStart"/>
-      <w:r>
-        <w:rPr>
-          <w:rFonts w:ascii="Times New Roman" w:eastAsia="Times New Roman" w:hAnsi="Times New Roman" w:cs="Times New Roman"/>
-          <w:sz w:val="24"/>
-          <w:szCs w:val="24"/>
-          <w:lang w:val="es-CO" w:eastAsia="es-CO"/>
-        </w:rPr>
-        <w:t>Kamehameha</w:t>
-      </w:r>
-      <w:proofErr w:type="spellEnd"/>
-      <w:r>
-        <w:rPr>
-          <w:rFonts w:ascii="Times New Roman" w:eastAsia="Times New Roman" w:hAnsi="Times New Roman" w:cs="Times New Roman"/>
-          <w:sz w:val="24"/>
-          <w:szCs w:val="24"/>
-          <w:lang w:val="es-CO" w:eastAsia="es-CO"/>
-        </w:rPr>
-        <w:t xml:space="preserve"> contra paredes).</w:t>
+        <w:t> (Kamehameha contra paredes).</w:t>
       </w:r>
     </w:p>
     <w:p>
@@ -2120,7 +1819,6 @@
           <w:szCs w:val="24"/>
           <w:lang w:val="es-CO" w:eastAsia="es-CO"/>
         </w:rPr>
-        <w:lastRenderedPageBreak/>
         <w:t>Flecha ↑:</w:t>
       </w:r>
       <w:r>
@@ -2206,49 +1904,30 @@
           <w:szCs w:val="24"/>
           <w:lang w:val="es-CO" w:eastAsia="es-CO"/>
         </w:rPr>
-        <w:t xml:space="preserve"> Disparar </w:t>
-      </w:r>
-      <w:proofErr w:type="spellStart"/>
-      <w:r>
-        <w:rPr>
-          <w:rFonts w:ascii="Times New Roman" w:eastAsia="Times New Roman" w:hAnsi="Times New Roman" w:cs="Times New Roman"/>
-          <w:sz w:val="24"/>
-          <w:szCs w:val="24"/>
-          <w:lang w:val="es-CO" w:eastAsia="es-CO"/>
-        </w:rPr>
-        <w:t>Kamehameha</w:t>
-      </w:r>
-      <w:proofErr w:type="spellEnd"/>
-      <w:r>
-        <w:rPr>
-          <w:rFonts w:ascii="Times New Roman" w:eastAsia="Times New Roman" w:hAnsi="Times New Roman" w:cs="Times New Roman"/>
-          <w:sz w:val="24"/>
-          <w:szCs w:val="24"/>
-          <w:lang w:val="es-CO" w:eastAsia="es-CO"/>
-        </w:rPr>
-        <w:t xml:space="preserve"> (si la barra está llena).</w:t>
-      </w:r>
-    </w:p>
-    <w:p>
-      <w:pPr>
-        <w:widowControl/>
-        <w:autoSpaceDE/>
-        <w:autoSpaceDN/>
-        <w:spacing w:before="100" w:beforeAutospacing="1" w:after="100" w:afterAutospacing="1" w:line="360" w:lineRule="auto"/>
-        <w:rPr>
-          <w:rFonts w:ascii="Times New Roman" w:eastAsia="Times New Roman" w:hAnsi="Times New Roman" w:cs="Times New Roman"/>
-          <w:sz w:val="24"/>
-          <w:szCs w:val="24"/>
-          <w:lang w:val="es-CO" w:eastAsia="es-CO"/>
-        </w:rPr>
-      </w:pPr>
-      <w:r>
-        <w:rPr>
-          <w:rFonts w:ascii="Times New Roman" w:eastAsia="Times New Roman" w:hAnsi="Times New Roman" w:cs="Times New Roman"/>
-          <w:sz w:val="24"/>
-          <w:szCs w:val="24"/>
-          <w:lang w:val="es-CO" w:eastAsia="es-CO"/>
-        </w:rPr>
+        <w:t> Disparar Kamehameha (si la barra está llena).</w:t>
+      </w:r>
+    </w:p>
+    <w:p>
+      <w:pPr>
+        <w:widowControl/>
+        <w:autoSpaceDE/>
+        <w:autoSpaceDN/>
+        <w:spacing w:before="100" w:beforeAutospacing="1" w:after="100" w:afterAutospacing="1" w:line="360" w:lineRule="auto"/>
+        <w:rPr>
+          <w:rFonts w:ascii="Times New Roman" w:eastAsia="Times New Roman" w:hAnsi="Times New Roman" w:cs="Times New Roman"/>
+          <w:sz w:val="24"/>
+          <w:szCs w:val="24"/>
+          <w:lang w:val="es-CO" w:eastAsia="es-CO"/>
+        </w:rPr>
+      </w:pPr>
+      <w:r>
+        <w:rPr>
+          <w:rFonts w:ascii="Times New Roman" w:eastAsia="Times New Roman" w:hAnsi="Times New Roman" w:cs="Times New Roman"/>
+          <w:sz w:val="24"/>
+          <w:szCs w:val="24"/>
+          <w:lang w:val="es-CO" w:eastAsia="es-CO"/>
+        </w:rPr>
+        <w:lastRenderedPageBreak/>
         <w:pict w14:anchorId="574F7EAA">
           <v:rect id="_x0000_i1029" style="width:0;height:.75pt" o:hralign="center" o:hrstd="t" o:hrnoshade="t" o:hr="t" fillcolor="#f8faff" stroked="f"/>
         </w:pict>
@@ -2314,27 +1993,7 @@
           <w:szCs w:val="24"/>
           <w:lang w:val="es-CO" w:eastAsia="es-CO"/>
         </w:rPr>
-        <w:t xml:space="preserve"> (el </w:t>
-      </w:r>
-      <w:proofErr w:type="spellStart"/>
-      <w:r>
-        <w:rPr>
-          <w:rFonts w:ascii="Times New Roman" w:eastAsia="Times New Roman" w:hAnsi="Times New Roman" w:cs="Times New Roman"/>
-          <w:sz w:val="24"/>
-          <w:szCs w:val="24"/>
-          <w:lang w:val="es-CO" w:eastAsia="es-CO"/>
-        </w:rPr>
-        <w:t>scroll</w:t>
-      </w:r>
-      <w:proofErr w:type="spellEnd"/>
-      <w:r>
-        <w:rPr>
-          <w:rFonts w:ascii="Times New Roman" w:eastAsia="Times New Roman" w:hAnsi="Times New Roman" w:cs="Times New Roman"/>
-          <w:sz w:val="24"/>
-          <w:szCs w:val="24"/>
-          <w:lang w:val="es-CO" w:eastAsia="es-CO"/>
-        </w:rPr>
-        <w:t xml:space="preserve"> acelera progresivamente).</w:t>
+        <w:t> (el scroll acelera progresivamente).</w:t>
       </w:r>
     </w:p>
     <w:p>
@@ -2442,31 +2101,7 @@
           <w:szCs w:val="24"/>
           <w:lang w:val="es-CO" w:eastAsia="es-CO"/>
         </w:rPr>
-        <w:t xml:space="preserve">5. </w:t>
-      </w:r>
-      <w:proofErr w:type="spellStart"/>
-      <w:r>
-        <w:rPr>
-          <w:rFonts w:ascii="Times New Roman" w:eastAsia="Times New Roman" w:hAnsi="Times New Roman" w:cs="Times New Roman"/>
-          <w:b/>
-          <w:bCs/>
-          <w:sz w:val="24"/>
-          <w:szCs w:val="24"/>
-          <w:lang w:val="es-CO" w:eastAsia="es-CO"/>
-        </w:rPr>
-        <w:t>Sprites</w:t>
-      </w:r>
-      <w:proofErr w:type="spellEnd"/>
-      <w:r>
-        <w:rPr>
-          <w:rFonts w:ascii="Times New Roman" w:eastAsia="Times New Roman" w:hAnsi="Times New Roman" w:cs="Times New Roman"/>
-          <w:b/>
-          <w:bCs/>
-          <w:sz w:val="24"/>
-          <w:szCs w:val="24"/>
-          <w:lang w:val="es-CO" w:eastAsia="es-CO"/>
-        </w:rPr>
-        <w:t xml:space="preserve"> Necesarios</w:t>
+        <w:t>5. Sprites Necesarios</w:t>
       </w:r>
     </w:p>
     <w:p>
@@ -2504,47 +2139,7 @@
           <w:szCs w:val="24"/>
           <w:lang w:val="es-CO" w:eastAsia="es-CO"/>
         </w:rPr>
-        <w:t> </w:t>
-      </w:r>
-      <w:proofErr w:type="spellStart"/>
-      <w:r>
-        <w:rPr>
-          <w:rFonts w:ascii="Times New Roman" w:eastAsia="Times New Roman" w:hAnsi="Times New Roman" w:cs="Times New Roman"/>
-          <w:sz w:val="24"/>
-          <w:szCs w:val="24"/>
-          <w:lang w:val="es-CO" w:eastAsia="es-CO"/>
-        </w:rPr>
-        <w:t>Goku</w:t>
-      </w:r>
-      <w:proofErr w:type="spellEnd"/>
-      <w:r>
-        <w:rPr>
-          <w:rFonts w:ascii="Times New Roman" w:eastAsia="Times New Roman" w:hAnsi="Times New Roman" w:cs="Times New Roman"/>
-          <w:sz w:val="24"/>
-          <w:szCs w:val="24"/>
-          <w:lang w:val="es-CO" w:eastAsia="es-CO"/>
-        </w:rPr>
-        <w:t xml:space="preserve"> (corriendo, saltando, disparando), </w:t>
-      </w:r>
-      <w:proofErr w:type="spellStart"/>
-      <w:r>
-        <w:rPr>
-          <w:rFonts w:ascii="Times New Roman" w:eastAsia="Times New Roman" w:hAnsi="Times New Roman" w:cs="Times New Roman"/>
-          <w:sz w:val="24"/>
-          <w:szCs w:val="24"/>
-          <w:lang w:val="es-CO" w:eastAsia="es-CO"/>
-        </w:rPr>
-        <w:t>Bulma</w:t>
-      </w:r>
-      <w:proofErr w:type="spellEnd"/>
-      <w:r>
-        <w:rPr>
-          <w:rFonts w:ascii="Times New Roman" w:eastAsia="Times New Roman" w:hAnsi="Times New Roman" w:cs="Times New Roman"/>
-          <w:sz w:val="24"/>
-          <w:szCs w:val="24"/>
-          <w:lang w:val="es-CO" w:eastAsia="es-CO"/>
-        </w:rPr>
-        <w:t>, Soldados.</w:t>
+        <w:t> Goku (corriendo, saltando, disparando), Bulma, Soldados.</w:t>
       </w:r>
     </w:p>
     <w:p>
@@ -2620,27 +2215,7 @@
           <w:szCs w:val="24"/>
           <w:lang w:val="es-CO" w:eastAsia="es-CO"/>
         </w:rPr>
-        <w:t xml:space="preserve"> Cápsulas de energía, </w:t>
-      </w:r>
-      <w:proofErr w:type="spellStart"/>
-      <w:r>
-        <w:rPr>
-          <w:rFonts w:ascii="Times New Roman" w:eastAsia="Times New Roman" w:hAnsi="Times New Roman" w:cs="Times New Roman"/>
-          <w:sz w:val="24"/>
-          <w:szCs w:val="24"/>
-          <w:lang w:val="es-CO" w:eastAsia="es-CO"/>
-        </w:rPr>
-        <w:t>Kamehameha</w:t>
-      </w:r>
-      <w:proofErr w:type="spellEnd"/>
-      <w:r>
-        <w:rPr>
-          <w:rFonts w:ascii="Times New Roman" w:eastAsia="Times New Roman" w:hAnsi="Times New Roman" w:cs="Times New Roman"/>
-          <w:sz w:val="24"/>
-          <w:szCs w:val="24"/>
-          <w:lang w:val="es-CO" w:eastAsia="es-CO"/>
-        </w:rPr>
-        <w:t>, proyectiles enemigos.</w:t>
+        <w:t> Cápsulas de energía, Kamehameha, proyectiles enemigos.</w:t>
       </w:r>
     </w:p>
     <w:p>
@@ -2739,21 +2314,8 @@
           <w:szCs w:val="24"/>
           <w:lang w:val="es-CO" w:eastAsia="es-CO"/>
         </w:rPr>
-        <w:t xml:space="preserve">Qt </w:t>
-      </w:r>
-      <w:proofErr w:type="spellStart"/>
-      <w:r>
-        <w:rPr>
-          <w:rFonts w:ascii="Times New Roman" w:eastAsia="Times New Roman" w:hAnsi="Times New Roman" w:cs="Times New Roman"/>
-          <w:b/>
-          <w:bCs/>
-          <w:sz w:val="24"/>
-          <w:szCs w:val="24"/>
-          <w:lang w:val="es-CO" w:eastAsia="es-CO"/>
-        </w:rPr>
-        <w:t>Creator</w:t>
-      </w:r>
-      <w:proofErr w:type="spellEnd"/>
+        <w:t>Qt Creator</w:t>
+      </w:r>
       <w:r>
         <w:rPr>
           <w:rFonts w:ascii="Times New Roman" w:eastAsia="Times New Roman" w:hAnsi="Times New Roman" w:cs="Times New Roman"/>
@@ -2801,7 +2363,6 @@
         </w:rPr>
         <w:t> Interfaz gráfica con </w:t>
       </w:r>
-      <w:proofErr w:type="spellStart"/>
       <w:r>
         <w:rPr>
           <w:rFonts w:ascii="Times New Roman" w:eastAsia="Times New Roman" w:hAnsi="Times New Roman" w:cs="Times New Roman"/>
@@ -2813,7 +2374,6 @@
         </w:rPr>
         <w:t>QGraphicsView</w:t>
       </w:r>
-      <w:proofErr w:type="spellEnd"/>
       <w:r>
         <w:rPr>
           <w:rFonts w:ascii="Times New Roman" w:eastAsia="Times New Roman" w:hAnsi="Times New Roman" w:cs="Times New Roman"/>
@@ -2949,29 +2509,8 @@
           <w:szCs w:val="24"/>
           <w:lang w:val="es-CO" w:eastAsia="es-CO"/>
         </w:rPr>
-        <w:t xml:space="preserve">Se definieron dos niveles: el primero basado en el estilo runner con </w:t>
-      </w:r>
-      <w:proofErr w:type="spellStart"/>
-      <w:r>
-        <w:rPr>
-          <w:rFonts w:ascii="Times New Roman" w:eastAsia="Times New Roman" w:hAnsi="Times New Roman" w:cs="Times New Roman"/>
-          <w:sz w:val="24"/>
-          <w:szCs w:val="24"/>
-          <w:lang w:val="es-CO" w:eastAsia="es-CO"/>
-        </w:rPr>
-        <w:t>scroll</w:t>
-      </w:r>
-      <w:proofErr w:type="spellEnd"/>
-      <w:r>
-        <w:rPr>
-          <w:rFonts w:ascii="Times New Roman" w:eastAsia="Times New Roman" w:hAnsi="Times New Roman" w:cs="Times New Roman"/>
-          <w:sz w:val="24"/>
-          <w:szCs w:val="24"/>
-          <w:lang w:val="es-CO" w:eastAsia="es-CO"/>
-        </w:rPr>
-        <w:t xml:space="preserve"> y dificultad media-alta; el segundo inspirado en </w:t>
-      </w:r>
-      <w:proofErr w:type="spellStart"/>
+        <w:t xml:space="preserve">Se definieron dos niveles: el primero basado en el estilo runner con scroll y dificultad media-alta; el segundo inspirado en </w:t>
+      </w:r>
       <w:r>
         <w:rPr>
           <w:rFonts w:ascii="Times New Roman" w:eastAsia="Times New Roman" w:hAnsi="Times New Roman" w:cs="Times New Roman"/>
@@ -2981,33 +2520,8 @@
           <w:szCs w:val="24"/>
           <w:lang w:val="es-CO" w:eastAsia="es-CO"/>
         </w:rPr>
-        <w:t>Bad</w:t>
-      </w:r>
-      <w:proofErr w:type="spellEnd"/>
-      <w:r>
-        <w:rPr>
-          <w:rFonts w:ascii="Times New Roman" w:eastAsia="Times New Roman" w:hAnsi="Times New Roman" w:cs="Times New Roman"/>
-          <w:i/>
-          <w:iCs/>
-          <w:sz w:val="24"/>
-          <w:szCs w:val="24"/>
-          <w:lang w:val="es-CO" w:eastAsia="es-CO"/>
-        </w:rPr>
-        <w:t xml:space="preserve"> Ice-</w:t>
-      </w:r>
-      <w:proofErr w:type="spellStart"/>
-      <w:r>
-        <w:rPr>
-          <w:rFonts w:ascii="Times New Roman" w:eastAsia="Times New Roman" w:hAnsi="Times New Roman" w:cs="Times New Roman"/>
-          <w:i/>
-          <w:iCs/>
-          <w:sz w:val="24"/>
-          <w:szCs w:val="24"/>
-          <w:lang w:val="es-CO" w:eastAsia="es-CO"/>
-        </w:rPr>
-        <w:t>Cream</w:t>
-      </w:r>
-      <w:proofErr w:type="spellEnd"/>
+        <w:t>Bad Ice-Cream</w:t>
+      </w:r>
       <w:r>
         <w:rPr>
           <w:rFonts w:ascii="Times New Roman" w:eastAsia="Times New Roman" w:hAnsi="Times New Roman" w:cs="Times New Roman"/>
@@ -3042,28 +2556,7 @@
           <w:szCs w:val="24"/>
           <w:lang w:val="es-CO" w:eastAsia="es-CO"/>
         </w:rPr>
-        <w:lastRenderedPageBreak/>
-        <w:t xml:space="preserve">Se consolidó el enfoque del primer nivel: </w:t>
-      </w:r>
-      <w:proofErr w:type="spellStart"/>
-      <w:r>
-        <w:rPr>
-          <w:rFonts w:ascii="Times New Roman" w:eastAsia="Times New Roman" w:hAnsi="Times New Roman" w:cs="Times New Roman"/>
-          <w:sz w:val="24"/>
-          <w:szCs w:val="24"/>
-          <w:lang w:val="es-CO" w:eastAsia="es-CO"/>
-        </w:rPr>
-        <w:t>Goku</w:t>
-      </w:r>
-      <w:proofErr w:type="spellEnd"/>
-      <w:r>
-        <w:rPr>
-          <w:rFonts w:ascii="Times New Roman" w:eastAsia="Times New Roman" w:hAnsi="Times New Roman" w:cs="Times New Roman"/>
-          <w:sz w:val="24"/>
-          <w:szCs w:val="24"/>
-          <w:lang w:val="es-CO" w:eastAsia="es-CO"/>
-        </w:rPr>
-        <w:t xml:space="preserve"> corre en una isla con mecánicas de recolección de energía, enemigos que disparan, física pendular en lianas, salto parabólico y plataformas.</w:t>
+        <w:t>Se consolidó el enfoque del primer nivel: Goku corre en una isla con mecánicas de recolección de energía, enemigos que disparan, física pendular en lianas, salto parabólico y plataformas.</w:t>
       </w:r>
     </w:p>
     <w:p>
@@ -3090,27 +2583,7 @@
           <w:szCs w:val="24"/>
           <w:lang w:val="es-CO" w:eastAsia="es-CO"/>
         </w:rPr>
-        <w:t xml:space="preserve">Se agregó sistema de energía + barra para lanzar ataques tipo </w:t>
-      </w:r>
-      <w:proofErr w:type="spellStart"/>
-      <w:r>
-        <w:rPr>
-          <w:rFonts w:ascii="Times New Roman" w:eastAsia="Times New Roman" w:hAnsi="Times New Roman" w:cs="Times New Roman"/>
-          <w:sz w:val="24"/>
-          <w:szCs w:val="24"/>
-          <w:lang w:val="es-CO" w:eastAsia="es-CO"/>
-        </w:rPr>
-        <w:t>Kamehameha</w:t>
-      </w:r>
-      <w:proofErr w:type="spellEnd"/>
-      <w:r>
-        <w:rPr>
-          <w:rFonts w:ascii="Times New Roman" w:eastAsia="Times New Roman" w:hAnsi="Times New Roman" w:cs="Times New Roman"/>
-          <w:sz w:val="24"/>
-          <w:szCs w:val="24"/>
-          <w:lang w:val="es-CO" w:eastAsia="es-CO"/>
-        </w:rPr>
-        <w:t>.</w:t>
+        <w:t>Se agregó sistema de energía + barra para lanzar ataques tipo Kamehameha.</w:t>
       </w:r>
     </w:p>
     <w:p>
@@ -3137,27 +2610,26 @@
           <w:szCs w:val="24"/>
           <w:lang w:val="es-CO" w:eastAsia="es-CO"/>
         </w:rPr>
-        <w:t xml:space="preserve">Se estableció que </w:t>
-      </w:r>
-      <w:proofErr w:type="spellStart"/>
-      <w:r>
-        <w:rPr>
-          <w:rFonts w:ascii="Times New Roman" w:eastAsia="Times New Roman" w:hAnsi="Times New Roman" w:cs="Times New Roman"/>
-          <w:sz w:val="24"/>
-          <w:szCs w:val="24"/>
-          <w:lang w:val="es-CO" w:eastAsia="es-CO"/>
-        </w:rPr>
-        <w:t>Goku</w:t>
-      </w:r>
-      <w:proofErr w:type="spellEnd"/>
-      <w:r>
-        <w:rPr>
-          <w:rFonts w:ascii="Times New Roman" w:eastAsia="Times New Roman" w:hAnsi="Times New Roman" w:cs="Times New Roman"/>
-          <w:sz w:val="24"/>
-          <w:szCs w:val="24"/>
-          <w:lang w:val="es-CO" w:eastAsia="es-CO"/>
-        </w:rPr>
-        <w:t xml:space="preserve"> solo tendrá 2 vidas, sin posibilidad de recuperarlas.</w:t>
+        <w:lastRenderedPageBreak/>
+        <w:t xml:space="preserve">Se estableció que Goku solo tendrá </w:t>
+      </w:r>
+      <w:r>
+        <w:rPr>
+          <w:rFonts w:ascii="Times New Roman" w:eastAsia="Times New Roman" w:hAnsi="Times New Roman" w:cs="Times New Roman"/>
+          <w:sz w:val="24"/>
+          <w:szCs w:val="24"/>
+          <w:lang w:val="es-CO" w:eastAsia="es-CO"/>
+        </w:rPr>
+        <w:t>1</w:t>
+      </w:r>
+      <w:r>
+        <w:rPr>
+          <w:rFonts w:ascii="Times New Roman" w:eastAsia="Times New Roman" w:hAnsi="Times New Roman" w:cs="Times New Roman"/>
+          <w:sz w:val="24"/>
+          <w:szCs w:val="24"/>
+          <w:lang w:val="es-CO" w:eastAsia="es-CO"/>
+        </w:rPr>
+        <w:t xml:space="preserve"> vidas, sin posibilidad de recuperarlas.</w:t>
       </w:r>
     </w:p>
     <w:p>
@@ -3182,31 +2654,7 @@
           <w:szCs w:val="24"/>
           <w:lang w:val="es-CO" w:eastAsia="es-CO"/>
         </w:rPr>
-        <w:t xml:space="preserve">3. </w:t>
-      </w:r>
-      <w:proofErr w:type="spellStart"/>
-      <w:r>
-        <w:rPr>
-          <w:rFonts w:ascii="Times New Roman" w:eastAsia="Times New Roman" w:hAnsi="Times New Roman" w:cs="Times New Roman"/>
-          <w:b/>
-          <w:bCs/>
-          <w:sz w:val="24"/>
-          <w:szCs w:val="24"/>
-          <w:lang w:val="es-CO" w:eastAsia="es-CO"/>
-        </w:rPr>
-        <w:t>Sprites</w:t>
-      </w:r>
-      <w:proofErr w:type="spellEnd"/>
-      <w:r>
-        <w:rPr>
-          <w:rFonts w:ascii="Times New Roman" w:eastAsia="Times New Roman" w:hAnsi="Times New Roman" w:cs="Times New Roman"/>
-          <w:b/>
-          <w:bCs/>
-          <w:sz w:val="24"/>
-          <w:szCs w:val="24"/>
-          <w:lang w:val="es-CO" w:eastAsia="es-CO"/>
-        </w:rPr>
-        <w:t xml:space="preserve"> por nivel</w:t>
+        <w:t>3. Sprites por nivel</w:t>
       </w:r>
     </w:p>
     <w:p>
@@ -3258,27 +2706,7 @@
           <w:szCs w:val="24"/>
           <w:lang w:val="es-CO" w:eastAsia="es-CO"/>
         </w:rPr>
-        <w:t xml:space="preserve">Sprite de </w:t>
-      </w:r>
-      <w:proofErr w:type="spellStart"/>
-      <w:r>
-        <w:rPr>
-          <w:rFonts w:ascii="Times New Roman" w:eastAsia="Times New Roman" w:hAnsi="Times New Roman" w:cs="Times New Roman"/>
-          <w:sz w:val="24"/>
-          <w:szCs w:val="24"/>
-          <w:lang w:val="es-CO" w:eastAsia="es-CO"/>
-        </w:rPr>
-        <w:t>Goku</w:t>
-      </w:r>
-      <w:proofErr w:type="spellEnd"/>
-      <w:r>
-        <w:rPr>
-          <w:rFonts w:ascii="Times New Roman" w:eastAsia="Times New Roman" w:hAnsi="Times New Roman" w:cs="Times New Roman"/>
-          <w:sz w:val="24"/>
-          <w:szCs w:val="24"/>
-          <w:lang w:val="es-CO" w:eastAsia="es-CO"/>
-        </w:rPr>
-        <w:t xml:space="preserve"> (correr, saltar, disparar)</w:t>
+        <w:t>Sprite de Goku (correr, saltar, disparar)</w:t>
       </w:r>
     </w:p>
     <w:p>
@@ -3680,6 +3108,70 @@
         <w:spacing w:before="100" w:beforeAutospacing="1" w:after="100" w:afterAutospacing="1" w:line="360" w:lineRule="auto"/>
         <w:rPr>
           <w:rFonts w:ascii="Times New Roman" w:eastAsia="Times New Roman" w:hAnsi="Times New Roman" w:cs="Times New Roman"/>
+          <w:b/>
+          <w:bCs/>
+          <w:sz w:val="24"/>
+          <w:szCs w:val="24"/>
+          <w:lang w:val="es-CO" w:eastAsia="es-CO"/>
+        </w:rPr>
+      </w:pPr>
+    </w:p>
+    <w:p>
+      <w:pPr>
+        <w:widowControl/>
+        <w:autoSpaceDE/>
+        <w:autoSpaceDN/>
+        <w:spacing w:before="100" w:beforeAutospacing="1" w:after="100" w:afterAutospacing="1" w:line="360" w:lineRule="auto"/>
+        <w:rPr>
+          <w:rFonts w:ascii="Times New Roman" w:eastAsia="Times New Roman" w:hAnsi="Times New Roman" w:cs="Times New Roman"/>
+          <w:b/>
+          <w:bCs/>
+          <w:sz w:val="24"/>
+          <w:szCs w:val="24"/>
+          <w:lang w:val="es-CO" w:eastAsia="es-CO"/>
+        </w:rPr>
+      </w:pPr>
+    </w:p>
+    <w:p>
+      <w:pPr>
+        <w:widowControl/>
+        <w:autoSpaceDE/>
+        <w:autoSpaceDN/>
+        <w:spacing w:before="100" w:beforeAutospacing="1" w:after="100" w:afterAutospacing="1" w:line="360" w:lineRule="auto"/>
+        <w:rPr>
+          <w:rFonts w:ascii="Times New Roman" w:eastAsia="Times New Roman" w:hAnsi="Times New Roman" w:cs="Times New Roman"/>
+          <w:b/>
+          <w:bCs/>
+          <w:sz w:val="24"/>
+          <w:szCs w:val="24"/>
+          <w:lang w:val="es-CO" w:eastAsia="es-CO"/>
+        </w:rPr>
+      </w:pPr>
+    </w:p>
+    <w:p>
+      <w:pPr>
+        <w:widowControl/>
+        <w:autoSpaceDE/>
+        <w:autoSpaceDN/>
+        <w:spacing w:before="100" w:beforeAutospacing="1" w:after="100" w:afterAutospacing="1" w:line="360" w:lineRule="auto"/>
+        <w:rPr>
+          <w:rFonts w:ascii="Times New Roman" w:eastAsia="Times New Roman" w:hAnsi="Times New Roman" w:cs="Times New Roman"/>
+          <w:b/>
+          <w:bCs/>
+          <w:sz w:val="24"/>
+          <w:szCs w:val="24"/>
+          <w:lang w:val="es-CO" w:eastAsia="es-CO"/>
+        </w:rPr>
+      </w:pPr>
+    </w:p>
+    <w:p>
+      <w:pPr>
+        <w:widowControl/>
+        <w:autoSpaceDE/>
+        <w:autoSpaceDN/>
+        <w:spacing w:before="100" w:beforeAutospacing="1" w:after="100" w:afterAutospacing="1" w:line="360" w:lineRule="auto"/>
+        <w:rPr>
+          <w:rFonts w:ascii="Times New Roman" w:eastAsia="Times New Roman" w:hAnsi="Times New Roman" w:cs="Times New Roman"/>
           <w:sz w:val="24"/>
           <w:szCs w:val="24"/>
           <w:lang w:val="es-CO" w:eastAsia="es-CO"/>
@@ -3873,45 +3365,14 @@
           <w:lang w:val="es-CO" w:eastAsia="es-CO"/>
         </w:rPr>
       </w:pPr>
-      <w:proofErr w:type="spellStart"/>
-      <w:r>
-        <w:rPr>
-          <w:rFonts w:ascii="Times New Roman" w:eastAsia="Times New Roman" w:hAnsi="Times New Roman" w:cs="Times New Roman"/>
-          <w:sz w:val="24"/>
-          <w:szCs w:val="24"/>
-          <w:lang w:val="es-CO" w:eastAsia="es-CO"/>
-        </w:rPr>
-        <w:t>Goku</w:t>
-      </w:r>
-      <w:proofErr w:type="spellEnd"/>
-      <w:r>
-        <w:rPr>
-          <w:rFonts w:ascii="Times New Roman" w:eastAsia="Times New Roman" w:hAnsi="Times New Roman" w:cs="Times New Roman"/>
-          <w:sz w:val="24"/>
-          <w:szCs w:val="24"/>
-          <w:lang w:val="es-CO" w:eastAsia="es-CO"/>
-        </w:rPr>
-        <w:t xml:space="preserve"> corre por un escenario playero con </w:t>
-      </w:r>
-      <w:proofErr w:type="spellStart"/>
-      <w:r>
-        <w:rPr>
-          <w:rFonts w:ascii="Times New Roman" w:eastAsia="Times New Roman" w:hAnsi="Times New Roman" w:cs="Times New Roman"/>
-          <w:sz w:val="24"/>
-          <w:szCs w:val="24"/>
-          <w:lang w:val="es-CO" w:eastAsia="es-CO"/>
-        </w:rPr>
-        <w:t>scroll</w:t>
-      </w:r>
-      <w:proofErr w:type="spellEnd"/>
-      <w:r>
-        <w:rPr>
-          <w:rFonts w:ascii="Times New Roman" w:eastAsia="Times New Roman" w:hAnsi="Times New Roman" w:cs="Times New Roman"/>
-          <w:sz w:val="24"/>
-          <w:szCs w:val="24"/>
-          <w:lang w:val="es-CO" w:eastAsia="es-CO"/>
-        </w:rPr>
-        <w:t xml:space="preserve"> lateral.</w:t>
+      <w:r>
+        <w:rPr>
+          <w:rFonts w:ascii="Times New Roman" w:eastAsia="Times New Roman" w:hAnsi="Times New Roman" w:cs="Times New Roman"/>
+          <w:sz w:val="24"/>
+          <w:szCs w:val="24"/>
+          <w:lang w:val="es-CO" w:eastAsia="es-CO"/>
+        </w:rPr>
+        <w:t>Goku corre por un escenario playero con scroll lateral.</w:t>
       </w:r>
     </w:p>
     <w:p>
@@ -3938,7 +3399,7 @@
           <w:szCs w:val="24"/>
           <w:lang w:val="es-CO" w:eastAsia="es-CO"/>
         </w:rPr>
-        <w:t>Obstáculos: troncos (algunos rotatorios), piedras y huecos.</w:t>
+        <w:t>Obstáculos: troncos (algunos rotatorios), piedras.</w:t>
       </w:r>
     </w:p>
     <w:p>
@@ -3992,27 +3453,7 @@
           <w:szCs w:val="24"/>
           <w:lang w:val="es-CO" w:eastAsia="es-CO"/>
         </w:rPr>
-        <w:t xml:space="preserve">Al llenarse, puede disparar </w:t>
-      </w:r>
-      <w:proofErr w:type="spellStart"/>
-      <w:r>
-        <w:rPr>
-          <w:rFonts w:ascii="Times New Roman" w:eastAsia="Times New Roman" w:hAnsi="Times New Roman" w:cs="Times New Roman"/>
-          <w:sz w:val="24"/>
-          <w:szCs w:val="24"/>
-          <w:lang w:val="es-CO" w:eastAsia="es-CO"/>
-        </w:rPr>
-        <w:t>Kamehameha</w:t>
-      </w:r>
-      <w:proofErr w:type="spellEnd"/>
-      <w:r>
-        <w:rPr>
-          <w:rFonts w:ascii="Times New Roman" w:eastAsia="Times New Roman" w:hAnsi="Times New Roman" w:cs="Times New Roman"/>
-          <w:sz w:val="24"/>
-          <w:szCs w:val="24"/>
-          <w:lang w:val="es-CO" w:eastAsia="es-CO"/>
-        </w:rPr>
-        <w:t xml:space="preserve"> con barra espaciadora.</w:t>
+        <w:t>Al llenarse, puede disparar Kamehameha con barra espaciadora.</w:t>
       </w:r>
     </w:p>
     <w:p>
@@ -4059,25 +3500,32 @@
           <w:lang w:val="es-CO" w:eastAsia="es-CO"/>
         </w:rPr>
       </w:pPr>
-      <w:proofErr w:type="spellStart"/>
-      <w:r>
-        <w:rPr>
-          <w:rFonts w:ascii="Times New Roman" w:eastAsia="Times New Roman" w:hAnsi="Times New Roman" w:cs="Times New Roman"/>
-          <w:sz w:val="24"/>
-          <w:szCs w:val="24"/>
-          <w:lang w:val="es-CO" w:eastAsia="es-CO"/>
-        </w:rPr>
-        <w:t>Goku</w:t>
-      </w:r>
-      <w:proofErr w:type="spellEnd"/>
-      <w:r>
-        <w:rPr>
-          <w:rFonts w:ascii="Times New Roman" w:eastAsia="Times New Roman" w:hAnsi="Times New Roman" w:cs="Times New Roman"/>
-          <w:sz w:val="24"/>
-          <w:szCs w:val="24"/>
-          <w:lang w:val="es-CO" w:eastAsia="es-CO"/>
-        </w:rPr>
-        <w:t xml:space="preserve"> salta con flecha arriba (salto parabólico). Si se mantiene oprimida, la caída es más lenta.</w:t>
+      <w:r>
+        <w:rPr>
+          <w:rFonts w:ascii="Times New Roman" w:eastAsia="Times New Roman" w:hAnsi="Times New Roman" w:cs="Times New Roman"/>
+          <w:sz w:val="24"/>
+          <w:szCs w:val="24"/>
+          <w:lang w:val="es-CO" w:eastAsia="es-CO"/>
+        </w:rPr>
+        <w:t xml:space="preserve">Goku salta con </w:t>
+      </w:r>
+      <w:r>
+        <w:rPr>
+          <w:rFonts w:ascii="Times New Roman" w:eastAsia="Times New Roman" w:hAnsi="Times New Roman" w:cs="Times New Roman"/>
+          <w:sz w:val="24"/>
+          <w:szCs w:val="24"/>
+          <w:lang w:val="es-CO" w:eastAsia="es-CO"/>
+        </w:rPr>
+        <w:t xml:space="preserve">la tecla W </w:t>
+      </w:r>
+      <w:r>
+        <w:rPr>
+          <w:rFonts w:ascii="Times New Roman" w:eastAsia="Times New Roman" w:hAnsi="Times New Roman" w:cs="Times New Roman"/>
+          <w:sz w:val="24"/>
+          <w:szCs w:val="24"/>
+          <w:lang w:val="es-CO" w:eastAsia="es-CO"/>
+        </w:rPr>
+        <w:t>(salto parabólico). Si se mantiene oprimida, la caída es más lenta.</w:t>
       </w:r>
     </w:p>
     <w:p>
@@ -4131,27 +3579,25 @@
           <w:szCs w:val="24"/>
           <w:lang w:val="es-CO" w:eastAsia="es-CO"/>
         </w:rPr>
-        <w:t xml:space="preserve">Dos vidas sin recuperación. Termina al llegar a </w:t>
-      </w:r>
-      <w:proofErr w:type="spellStart"/>
-      <w:r>
-        <w:rPr>
-          <w:rFonts w:ascii="Times New Roman" w:eastAsia="Times New Roman" w:hAnsi="Times New Roman" w:cs="Times New Roman"/>
-          <w:sz w:val="24"/>
-          <w:szCs w:val="24"/>
-          <w:lang w:val="es-CO" w:eastAsia="es-CO"/>
-        </w:rPr>
-        <w:t>Bulma</w:t>
-      </w:r>
-      <w:proofErr w:type="spellEnd"/>
-      <w:r>
-        <w:rPr>
-          <w:rFonts w:ascii="Times New Roman" w:eastAsia="Times New Roman" w:hAnsi="Times New Roman" w:cs="Times New Roman"/>
-          <w:sz w:val="24"/>
-          <w:szCs w:val="24"/>
-          <w:lang w:val="es-CO" w:eastAsia="es-CO"/>
-        </w:rPr>
-        <w:t>.</w:t>
+        <w:t>Una</w:t>
+      </w:r>
+      <w:r>
+        <w:rPr>
+          <w:rFonts w:ascii="Times New Roman" w:eastAsia="Times New Roman" w:hAnsi="Times New Roman" w:cs="Times New Roman"/>
+          <w:sz w:val="24"/>
+          <w:szCs w:val="24"/>
+          <w:lang w:val="es-CO" w:eastAsia="es-CO"/>
+        </w:rPr>
+        <w:t xml:space="preserve"> vida sin recuperación. Termina al </w:t>
+      </w:r>
+      <w:r>
+        <w:rPr>
+          <w:rFonts w:ascii="Times New Roman" w:eastAsia="Times New Roman" w:hAnsi="Times New Roman" w:cs="Times New Roman"/>
+          <w:sz w:val="24"/>
+          <w:szCs w:val="24"/>
+          <w:lang w:val="es-CO" w:eastAsia="es-CO"/>
+        </w:rPr>
+        <w:t>matar o aniquilar cierta cantidad de soldados.</w:t>
       </w:r>
     </w:p>
     <w:p>
@@ -4172,7 +3618,7 @@
           <w:noProof/>
         </w:rPr>
         <w:drawing>
-          <wp:inline distT="0" distB="0" distL="0" distR="0" wp14:anchorId="6474DE0F" wp14:editId="0B193E68">
+          <wp:inline distT="0" distB="0" distL="0" distR="0" wp14:anchorId="6474DE0F" wp14:editId="2D98AF06">
             <wp:extent cx="4343400" cy="2443161"/>
             <wp:effectExtent l="0" t="0" r="0" b="0"/>
             <wp:docPr id="69640919" name="Imagen 4" descr="Banana Kong - Apps en Google Play"/>
@@ -4241,27 +3687,7 @@
           <w:szCs w:val="24"/>
           <w:lang w:val="es-CO" w:eastAsia="es-CO"/>
         </w:rPr>
-        <w:t xml:space="preserve">(Ejemplo de vista lateral con </w:t>
-      </w:r>
-      <w:proofErr w:type="spellStart"/>
-      <w:r>
-        <w:rPr>
-          <w:rFonts w:ascii="Times New Roman" w:eastAsia="Times New Roman" w:hAnsi="Times New Roman" w:cs="Times New Roman"/>
-          <w:sz w:val="24"/>
-          <w:szCs w:val="24"/>
-          <w:lang w:val="es-CO" w:eastAsia="es-CO"/>
-        </w:rPr>
-        <w:t>scroll</w:t>
-      </w:r>
-      <w:proofErr w:type="spellEnd"/>
-      <w:r>
-        <w:rPr>
-          <w:rFonts w:ascii="Times New Roman" w:eastAsia="Times New Roman" w:hAnsi="Times New Roman" w:cs="Times New Roman"/>
-          <w:sz w:val="24"/>
-          <w:szCs w:val="24"/>
-          <w:lang w:val="es-CO" w:eastAsia="es-CO"/>
-        </w:rPr>
-        <w:t>)</w:t>
+        <w:t>(Ejemplo de vista lateral con scroll)</w:t>
       </w:r>
     </w:p>
     <w:p>
@@ -4300,45 +3726,8 @@
           <w:szCs w:val="24"/>
           <w:lang w:val="es-CO" w:eastAsia="es-CO"/>
         </w:rPr>
-        <w:t xml:space="preserve">Nivel 2: Exploración tipo </w:t>
-      </w:r>
-      <w:proofErr w:type="spellStart"/>
-      <w:r>
-        <w:rPr>
-          <w:rFonts w:ascii="Times New Roman" w:eastAsia="Times New Roman" w:hAnsi="Times New Roman" w:cs="Times New Roman"/>
-          <w:b/>
-          <w:bCs/>
-          <w:sz w:val="24"/>
-          <w:szCs w:val="24"/>
-          <w:lang w:val="es-CO" w:eastAsia="es-CO"/>
-        </w:rPr>
-        <w:t>Bad</w:t>
-      </w:r>
-      <w:proofErr w:type="spellEnd"/>
-      <w:r>
-        <w:rPr>
-          <w:rFonts w:ascii="Times New Roman" w:eastAsia="Times New Roman" w:hAnsi="Times New Roman" w:cs="Times New Roman"/>
-          <w:b/>
-          <w:bCs/>
-          <w:sz w:val="24"/>
-          <w:szCs w:val="24"/>
-          <w:lang w:val="es-CO" w:eastAsia="es-CO"/>
-        </w:rPr>
-        <w:t xml:space="preserve"> Ice-</w:t>
-      </w:r>
-      <w:proofErr w:type="spellStart"/>
-      <w:r>
-        <w:rPr>
-          <w:rFonts w:ascii="Times New Roman" w:eastAsia="Times New Roman" w:hAnsi="Times New Roman" w:cs="Times New Roman"/>
-          <w:b/>
-          <w:bCs/>
-          <w:sz w:val="24"/>
-          <w:szCs w:val="24"/>
-          <w:lang w:val="es-CO" w:eastAsia="es-CO"/>
-        </w:rPr>
-        <w:t>Cream</w:t>
-      </w:r>
-      <w:proofErr w:type="spellEnd"/>
+        <w:t>Nivel 2: Exploración tipo Bad Ice-Cream</w:t>
+      </w:r>
     </w:p>
     <w:p>
       <w:pPr>
@@ -4384,25 +3773,14 @@
           <w:lang w:val="es-CO" w:eastAsia="es-CO"/>
         </w:rPr>
       </w:pPr>
-      <w:proofErr w:type="spellStart"/>
-      <w:r>
-        <w:rPr>
-          <w:rFonts w:ascii="Times New Roman" w:eastAsia="Times New Roman" w:hAnsi="Times New Roman" w:cs="Times New Roman"/>
-          <w:sz w:val="24"/>
-          <w:szCs w:val="24"/>
-          <w:lang w:val="es-CO" w:eastAsia="es-CO"/>
-        </w:rPr>
-        <w:t>Goku</w:t>
-      </w:r>
-      <w:proofErr w:type="spellEnd"/>
-      <w:r>
-        <w:rPr>
-          <w:rFonts w:ascii="Times New Roman" w:eastAsia="Times New Roman" w:hAnsi="Times New Roman" w:cs="Times New Roman"/>
-          <w:sz w:val="24"/>
-          <w:szCs w:val="24"/>
-          <w:lang w:val="es-CO" w:eastAsia="es-CO"/>
-        </w:rPr>
-        <w:t xml:space="preserve"> debe recolectar 3 objetos (equipo de buceo) en un mapa cerrado.</w:t>
+      <w:r>
+        <w:rPr>
+          <w:rFonts w:ascii="Times New Roman" w:eastAsia="Times New Roman" w:hAnsi="Times New Roman" w:cs="Times New Roman"/>
+          <w:sz w:val="24"/>
+          <w:szCs w:val="24"/>
+          <w:lang w:val="es-CO" w:eastAsia="es-CO"/>
+        </w:rPr>
+        <w:t>Goku debe recolectar 3 objetos (equipo de buceo) en un mapa cerrado.</w:t>
       </w:r>
     </w:p>
     <w:p>
@@ -4429,27 +3807,7 @@
           <w:szCs w:val="24"/>
           <w:lang w:val="es-CO" w:eastAsia="es-CO"/>
         </w:rPr>
-        <w:t xml:space="preserve">Soldados patrullan. Si colisionan con </w:t>
-      </w:r>
-      <w:proofErr w:type="spellStart"/>
-      <w:r>
-        <w:rPr>
-          <w:rFonts w:ascii="Times New Roman" w:eastAsia="Times New Roman" w:hAnsi="Times New Roman" w:cs="Times New Roman"/>
-          <w:sz w:val="24"/>
-          <w:szCs w:val="24"/>
-          <w:lang w:val="es-CO" w:eastAsia="es-CO"/>
-        </w:rPr>
-        <w:t>Goku</w:t>
-      </w:r>
-      <w:proofErr w:type="spellEnd"/>
-      <w:r>
-        <w:rPr>
-          <w:rFonts w:ascii="Times New Roman" w:eastAsia="Times New Roman" w:hAnsi="Times New Roman" w:cs="Times New Roman"/>
-          <w:sz w:val="24"/>
-          <w:szCs w:val="24"/>
-          <w:lang w:val="es-CO" w:eastAsia="es-CO"/>
-        </w:rPr>
-        <w:t>, pierde vida.</w:t>
+        <w:t>Soldados patrullan. Si colisionan con Goku, pierde vida.</w:t>
       </w:r>
     </w:p>
     <w:p>
@@ -4593,25 +3951,7 @@
           <w:szCs w:val="24"/>
           <w:lang w:val="es-CO" w:eastAsia="es-CO"/>
         </w:rPr>
-        <w:t xml:space="preserve">(Ejemplo de vista </w:t>
-      </w:r>
-      <w:r>
-        <w:rPr>
-          <w:rFonts w:ascii="Times New Roman" w:eastAsia="Times New Roman" w:hAnsi="Times New Roman" w:cs="Times New Roman"/>
-          <w:sz w:val="24"/>
-          <w:szCs w:val="24"/>
-          <w:lang w:val="es-CO" w:eastAsia="es-CO"/>
-        </w:rPr>
-        <w:t>superior o cenital</w:t>
-      </w:r>
-      <w:r>
-        <w:rPr>
-          <w:rFonts w:ascii="Times New Roman" w:eastAsia="Times New Roman" w:hAnsi="Times New Roman" w:cs="Times New Roman"/>
-          <w:sz w:val="24"/>
-          <w:szCs w:val="24"/>
-          <w:lang w:val="es-CO" w:eastAsia="es-CO"/>
-        </w:rPr>
-        <w:t>)</w:t>
+        <w:t>(Ejemplo de vista superior o cenital)</w:t>
       </w:r>
     </w:p>
     <w:p>
@@ -4833,49 +4173,6 @@
       </w:rPr>
       <w:t xml:space="preserve"> - 1015392291</w:t>
     </w:r>
-  </w:p>
-  <w:p>
-    <w:pPr>
-      <w:pStyle w:val="Encabezado"/>
-      <w:rPr>
-        <w:lang w:val="es-CO"/>
-      </w:rPr>
-    </w:pPr>
-    <w:r>
-      <w:rPr>
-        <w:lang w:val="es-CO"/>
-      </w:rPr>
-      <w:t>JUAN JOSÉ MEDINA MEJÍA</w:t>
-    </w:r>
-    <w:r>
-      <w:rPr>
-        <w:lang w:val="es-CO"/>
-      </w:rPr>
-      <w:t xml:space="preserve"> </w:t>
-    </w:r>
-    <w:r>
-      <w:rPr>
-        <w:lang w:val="es-CO"/>
-      </w:rPr>
-      <w:t xml:space="preserve">- </w:t>
-    </w:r>
-    <w:r>
-      <w:rPr>
-        <w:lang w:val="es-CO"/>
-      </w:rPr>
-      <w:t>103</w:t>
-    </w:r>
-    <w:r>
-      <w:rPr>
-        <w:lang w:val="es-CO"/>
-      </w:rPr>
-      <w:t>6676459</w:t>
-    </w:r>
-  </w:p>
-  <w:p>
-    <w:pPr>
-      <w:pStyle w:val="Encabezado"/>
-    </w:pPr>
   </w:p>
 </w:hdr>
 </file>
@@ -9415,6 +8712,7 @@
   <w:style w:type="character" w:default="1" w:styleId="Fuentedeprrafopredeter">
     <w:name w:val="Default Paragraph Font"/>
     <w:uiPriority w:val="1"/>
+    <w:semiHidden/>
     <w:unhideWhenUsed/>
   </w:style>
   <w:style w:type="table" w:default="1" w:styleId="Tablanormal">

</xml_diff>

<commit_message>
Juegazo final, versión 2.0
</commit_message>
<xml_diff>
--- a/Momento_II/Proyecto final (Momento II).docx
+++ b/Momento_II/Proyecto final (Momento II).docx
@@ -570,7 +570,29 @@
           <w:szCs w:val="24"/>
           <w:lang w:val="es-CO" w:eastAsia="es-CO"/>
         </w:rPr>
-        <w:t>"Huida en la Playa"</w:t>
+        <w:t>"</w:t>
+      </w:r>
+      <w:r>
+        <w:rPr>
+          <w:rFonts w:ascii="Times New Roman" w:eastAsia="Times New Roman" w:hAnsi="Times New Roman" w:cs="Times New Roman"/>
+          <w:i/>
+          <w:iCs/>
+          <w:sz w:val="24"/>
+          <w:szCs w:val="24"/>
+          <w:lang w:val="es-CO" w:eastAsia="es-CO"/>
+        </w:rPr>
+        <w:t>Escape en la Isla</w:t>
+      </w:r>
+      <w:r>
+        <w:rPr>
+          <w:rFonts w:ascii="Times New Roman" w:eastAsia="Times New Roman" w:hAnsi="Times New Roman" w:cs="Times New Roman"/>
+          <w:i/>
+          <w:iCs/>
+          <w:sz w:val="24"/>
+          <w:szCs w:val="24"/>
+          <w:lang w:val="es-CO" w:eastAsia="es-CO"/>
+        </w:rPr>
+        <w:t>"</w:t>
       </w:r>
       <w:r>
         <w:rPr>
@@ -648,7 +670,29 @@
           <w:szCs w:val="24"/>
           <w:lang w:val="es-CO" w:eastAsia="es-CO"/>
         </w:rPr>
-        <w:t>"Encuentro con Bulma"</w:t>
+        <w:t>"</w:t>
+      </w:r>
+      <w:r>
+        <w:rPr>
+          <w:rFonts w:ascii="Times New Roman" w:eastAsia="Times New Roman" w:hAnsi="Times New Roman" w:cs="Times New Roman"/>
+          <w:i/>
+          <w:iCs/>
+          <w:sz w:val="24"/>
+          <w:szCs w:val="24"/>
+          <w:lang w:val="es-CO" w:eastAsia="es-CO"/>
+        </w:rPr>
+        <w:t>Rescate de</w:t>
+      </w:r>
+      <w:r>
+        <w:rPr>
+          <w:rFonts w:ascii="Times New Roman" w:eastAsia="Times New Roman" w:hAnsi="Times New Roman" w:cs="Times New Roman"/>
+          <w:i/>
+          <w:iCs/>
+          <w:sz w:val="24"/>
+          <w:szCs w:val="24"/>
+          <w:lang w:val="es-CO" w:eastAsia="es-CO"/>
+        </w:rPr>
+        <w:t xml:space="preserve"> Bulma"</w:t>
       </w:r>
       <w:r>
         <w:rPr>
@@ -1764,7 +1808,7 @@
           <w:lang w:val="es-CO" w:eastAsia="es-CO"/>
         </w:rPr>
         <w:pict w14:anchorId="7035B436">
-          <v:rect id="_x0000_i1028" style="width:0;height:.75pt" o:hralign="center" o:hrstd="t" o:hrnoshade="t" o:hr="t" fillcolor="#f8faff" stroked="f"/>
+          <v:rect id="_x0000_i1027" style="width:0;height:.75pt" o:hralign="center" o:hrstd="t" o:hrnoshade="t" o:hr="t" fillcolor="#f8faff" stroked="f"/>
         </w:pict>
       </w:r>
     </w:p>
@@ -1929,7 +1973,7 @@
         </w:rPr>
         <w:lastRenderedPageBreak/>
         <w:pict w14:anchorId="574F7EAA">
-          <v:rect id="_x0000_i1029" style="width:0;height:.75pt" o:hralign="center" o:hrstd="t" o:hrnoshade="t" o:hr="t" fillcolor="#f8faff" stroked="f"/>
+          <v:rect id="_x0000_i1028" style="width:0;height:.75pt" o:hralign="center" o:hrstd="t" o:hrnoshade="t" o:hr="t" fillcolor="#f8faff" stroked="f"/>
         </w:pict>
       </w:r>
     </w:p>
@@ -2075,7 +2119,7 @@
           <w:lang w:val="es-CO" w:eastAsia="es-CO"/>
         </w:rPr>
         <w:pict w14:anchorId="1FBB3420">
-          <v:rect id="_x0000_i1030" style="width:0;height:.75pt" o:hralign="center" o:hrstd="t" o:hrnoshade="t" o:hr="t" fillcolor="#f8faff" stroked="f"/>
+          <v:rect id="_x0000_i1029" style="width:0;height:.75pt" o:hralign="center" o:hrstd="t" o:hrnoshade="t" o:hr="t" fillcolor="#f8faff" stroked="f"/>
         </w:pict>
       </w:r>
     </w:p>
@@ -2239,7 +2283,7 @@
           <w:lang w:val="es-CO" w:eastAsia="es-CO"/>
         </w:rPr>
         <w:pict w14:anchorId="6BCB6678">
-          <v:rect id="_x0000_i1031" style="width:0;height:.75pt" o:hralign="center" o:hrstd="t" o:hrnoshade="t" o:hr="t" fillcolor="#f8faff" stroked="f"/>
+          <v:rect id="_x0000_i1030" style="width:0;height:.75pt" o:hralign="center" o:hrstd="t" o:hrnoshade="t" o:hr="t" fillcolor="#f8faff" stroked="f"/>
         </w:pict>
       </w:r>
     </w:p>
@@ -3618,7 +3662,7 @@
           <w:noProof/>
         </w:rPr>
         <w:drawing>
-          <wp:inline distT="0" distB="0" distL="0" distR="0" wp14:anchorId="6474DE0F" wp14:editId="2D98AF06">
+          <wp:inline distT="0" distB="0" distL="0" distR="0" wp14:anchorId="6474DE0F" wp14:editId="57AA46A4">
             <wp:extent cx="4343400" cy="2443161"/>
             <wp:effectExtent l="0" t="0" r="0" b="0"/>
             <wp:docPr id="69640919" name="Imagen 4" descr="Banana Kong - Apps en Google Play"/>

</xml_diff>